<commit_message>
adding new resume v5
</commit_message>
<xml_diff>
--- a/Roy_Alleyne_Resume.docx
+++ b/Roy_Alleyne_Resume.docx
@@ -88,32 +88,26 @@
     </w:p>
     <w:p>
       <w:pPr>
-        <w:spacing w:before="80"/>
-        <w:ind w:left="20"/>
-        <w:rPr>
-          <w:rFonts w:ascii="Aptos" w:eastAsia="Aptos" w:hAnsi="Aptos" w:cs="Aptos"/>
-          <w:sz w:val="20"/>
-          <w:szCs w:val="20"/>
-        </w:rPr>
-      </w:pPr>
-      <w:r>
-        <w:rPr>
-          <w:rFonts w:ascii="Aptos" w:eastAsia="Aptos" w:hAnsi="Aptos" w:cs="Aptos"/>
-          <w:sz w:val="20"/>
-          <w:szCs w:val="20"/>
-        </w:rPr>
-        <w:t xml:space="preserve">Motivated IT Professional offering: Exceptional Customer Support, Training and Analysis in Cloud </w:t>
-      </w:r>
-      <w:proofErr w:type="gramStart"/>
-      <w:r>
-        <w:rPr>
-          <w:rFonts w:ascii="Aptos" w:eastAsia="Aptos" w:hAnsi="Aptos" w:cs="Aptos"/>
-          <w:sz w:val="20"/>
-          <w:szCs w:val="20"/>
-        </w:rPr>
-        <w:t>environments</w:t>
-      </w:r>
-      <w:proofErr w:type="gramEnd"/>
+        <w:spacing w:line="240" w:lineRule="auto"/>
+        <w:rPr>
+          <w:rFonts w:ascii="Aptos" w:hAnsi="Aptos"/>
+          <w:lang w:val="en-US"/>
+        </w:rPr>
+      </w:pPr>
+      <w:r>
+        <w:rPr>
+          <w:rFonts w:ascii="Aptos" w:hAnsi="Aptos"/>
+          <w:lang w:val="en-US"/>
+        </w:rPr>
+        <w:t>I am a motivated</w:t>
+      </w:r>
+      <w:r>
+        <w:rPr>
+          <w:rFonts w:ascii="Aptos" w:hAnsi="Aptos"/>
+          <w:lang w:val="en-US"/>
+        </w:rPr>
+        <w:t xml:space="preserve"> IT professional with expertise in cloud and endpoint management, offering exceptional customer support, training, and analysis. Quick to acquire, retain, and apply new technologies in dynamic enterprise environments.</w:t>
+      </w:r>
     </w:p>
     <w:p>
       <w:pPr>
@@ -207,7 +201,19 @@
         <w:rPr>
           <w:rFonts w:ascii="Aptos" w:eastAsia="Aptos" w:hAnsi="Aptos" w:cs="Aptos"/>
         </w:rPr>
-        <w:t>| Virus Removal | Customer Service | AI ML | IBM Watson |</w:t>
+        <w:t>| Virus Removal | Customer Service | AI</w:t>
+      </w:r>
+      <w:r>
+        <w:rPr>
+          <w:rFonts w:ascii="Aptos" w:eastAsia="Aptos" w:hAnsi="Aptos" w:cs="Aptos"/>
+        </w:rPr>
+        <w:t>/</w:t>
+      </w:r>
+      <w:r>
+        <w:rPr>
+          <w:rFonts w:ascii="Aptos" w:eastAsia="Aptos" w:hAnsi="Aptos" w:cs="Aptos"/>
+        </w:rPr>
+        <w:t>ML | IBM Watson |</w:t>
       </w:r>
       <w:r>
         <w:rPr>
@@ -549,19 +555,7 @@
         <w:rPr>
           <w:rFonts w:ascii="Aptos" w:eastAsia="Noto Sans Symbols" w:hAnsi="Aptos" w:cs="Noto Sans Symbols"/>
         </w:rPr>
-        <w:t xml:space="preserve"> Access Client Solutions with</w:t>
-      </w:r>
-      <w:r>
-        <w:rPr>
-          <w:rFonts w:ascii="Aptos" w:eastAsia="Noto Sans Symbols" w:hAnsi="Aptos" w:cs="Noto Sans Symbols"/>
-        </w:rPr>
-        <w:t xml:space="preserve"> </w:t>
-      </w:r>
-      <w:r>
-        <w:rPr>
-          <w:rFonts w:ascii="Aptos" w:eastAsia="Noto Sans Symbols" w:hAnsi="Aptos" w:cs="Noto Sans Symbols"/>
-        </w:rPr>
-        <w:t>SSO, streamlining deployment across multiple endpoints and ensuring consistency in setup.</w:t>
+        <w:t xml:space="preserve"> Access Client Solutions with SSO, streamlining deployment across multiple endpoints and ensuring consistency in setup.</w:t>
       </w:r>
     </w:p>
     <w:p>
@@ -844,13 +838,7 @@
         <w:rPr>
           <w:rFonts w:ascii="Aptos" w:eastAsia="Noto Sans Symbols" w:hAnsi="Aptos" w:cs="Noto Sans Symbols"/>
         </w:rPr>
-        <w:t>rovided</w:t>
-      </w:r>
-      <w:r>
-        <w:rPr>
-          <w:rFonts w:ascii="Aptos" w:eastAsia="Noto Sans Symbols" w:hAnsi="Aptos" w:cs="Noto Sans Symbols"/>
-        </w:rPr>
-        <w:t xml:space="preserve"> advanced support for the full Microsoft Office suite (Word, Excel, PowerPoint, Outlook, Teams, and OneNote), including troubleshooting, configuration, and user training.</w:t>
+        <w:t>rovided advanced support for the full Microsoft Office suite (Word, Excel, PowerPoint, Outlook, Teams, and OneNote), including troubleshooting, configuration, and user training.</w:t>
       </w:r>
     </w:p>
     <w:p>
@@ -868,6 +856,7 @@
         <w:rPr>
           <w:rFonts w:ascii="Aptos" w:eastAsia="Noto Sans Symbols" w:hAnsi="Aptos" w:cs="Noto Sans Symbols"/>
         </w:rPr>
+        <w:lastRenderedPageBreak/>
         <w:t>Managed and maintained enterprise printers and consumables, including toner, mylar strips, rollers, and drums, ensuring optimal performance and minimal downtime.</w:t>
       </w:r>
     </w:p>
@@ -879,7 +868,6 @@
         </w:rPr>
       </w:pPr>
       <w:r>
-        <w:lastRenderedPageBreak/>
         <w:pict w14:anchorId="1EFB0012">
           <v:rect id="_x0000_i1029" style="width:0;height:1.5pt" o:hralign="center" o:hrstd="t" o:hr="t" fillcolor="#a0a0a0" stroked="f"/>
         </w:pict>
@@ -906,6 +894,7 @@
         <w:spacing w:line="240" w:lineRule="auto"/>
         <w:rPr>
           <w:rFonts w:ascii="Aptos" w:eastAsia="Aptos" w:hAnsi="Aptos" w:cs="Aptos"/>
+          <w:lang w:val="en-US"/>
         </w:rPr>
       </w:pPr>
       <w:r>
@@ -941,32 +930,135 @@
         <w:rPr>
           <w:rFonts w:ascii="Aptos" w:eastAsia="Aptos" w:hAnsi="Aptos" w:cs="Aptos"/>
         </w:rPr>
-        <w:t xml:space="preserve"> – Built using VS Code, </w:t>
-      </w:r>
-      <w:r>
-        <w:rPr>
-          <w:rFonts w:ascii="Aptos" w:eastAsia="Aptos" w:hAnsi="Aptos" w:cs="Aptos"/>
-        </w:rPr>
-        <w:t xml:space="preserve">Lamba, </w:t>
-      </w:r>
-      <w:r>
-        <w:rPr>
-          <w:rFonts w:ascii="Aptos" w:eastAsia="Aptos" w:hAnsi="Aptos" w:cs="Aptos"/>
-        </w:rPr>
-        <w:t>GitHub, and Git Bash with CI/CD via AWS Amplify &amp; Route 53</w:t>
-      </w:r>
-      <w:r>
-        <w:rPr>
-          <w:rFonts w:ascii="Aptos" w:eastAsia="Aptos" w:hAnsi="Aptos" w:cs="Aptos"/>
-        </w:rPr>
-        <w:t>.  Integrated an OpenAI API backend to power a custom AI chatbot assistant.</w:t>
-      </w:r>
-      <w:r>
-        <w:rPr>
-          <w:rFonts w:ascii="Aptos" w:eastAsia="Aptos" w:hAnsi="Aptos" w:cs="Aptos"/>
-        </w:rPr>
-        <w:br/>
-      </w:r>
+        <w:t xml:space="preserve"> – </w:t>
+      </w:r>
+      <w:r>
+        <w:rPr>
+          <w:rFonts w:ascii="Aptos" w:eastAsia="Aptos" w:hAnsi="Aptos" w:cs="Aptos"/>
+          <w:lang w:val="en-US"/>
+        </w:rPr>
+        <w:t xml:space="preserve"> Built and deployed a full-stack website using </w:t>
+      </w:r>
+      <w:r>
+        <w:rPr>
+          <w:rFonts w:ascii="Aptos" w:eastAsia="Aptos" w:hAnsi="Aptos" w:cs="Aptos"/>
+          <w:b/>
+          <w:bCs/>
+          <w:lang w:val="en-US"/>
+        </w:rPr>
+        <w:t>VS Code</w:t>
+      </w:r>
+      <w:r>
+        <w:rPr>
+          <w:rFonts w:ascii="Aptos" w:eastAsia="Aptos" w:hAnsi="Aptos" w:cs="Aptos"/>
+          <w:lang w:val="en-US"/>
+        </w:rPr>
+        <w:t xml:space="preserve">, </w:t>
+      </w:r>
+      <w:r>
+        <w:rPr>
+          <w:rFonts w:ascii="Aptos" w:eastAsia="Aptos" w:hAnsi="Aptos" w:cs="Aptos"/>
+          <w:b/>
+          <w:bCs/>
+          <w:lang w:val="en-US"/>
+        </w:rPr>
+        <w:t>GitHub</w:t>
+      </w:r>
+      <w:r>
+        <w:rPr>
+          <w:rFonts w:ascii="Aptos" w:eastAsia="Aptos" w:hAnsi="Aptos" w:cs="Aptos"/>
+          <w:lang w:val="en-US"/>
+        </w:rPr>
+        <w:t xml:space="preserve">, and </w:t>
+      </w:r>
+      <w:r>
+        <w:rPr>
+          <w:rFonts w:ascii="Aptos" w:eastAsia="Aptos" w:hAnsi="Aptos" w:cs="Aptos"/>
+          <w:b/>
+          <w:bCs/>
+          <w:lang w:val="en-US"/>
+        </w:rPr>
+        <w:t>Git Bash</w:t>
+      </w:r>
+      <w:r>
+        <w:rPr>
+          <w:rFonts w:ascii="Aptos" w:eastAsia="Aptos" w:hAnsi="Aptos" w:cs="Aptos"/>
+          <w:lang w:val="en-US"/>
+        </w:rPr>
+        <w:t xml:space="preserve">, implementing </w:t>
+      </w:r>
+      <w:r>
+        <w:rPr>
+          <w:rFonts w:ascii="Aptos" w:eastAsia="Aptos" w:hAnsi="Aptos" w:cs="Aptos"/>
+          <w:b/>
+          <w:bCs/>
+          <w:lang w:val="en-US"/>
+        </w:rPr>
+        <w:t>CI/CD pipelines via AWS Amplify</w:t>
+      </w:r>
+      <w:r>
+        <w:rPr>
+          <w:rFonts w:ascii="Aptos" w:eastAsia="Aptos" w:hAnsi="Aptos" w:cs="Aptos"/>
+          <w:lang w:val="en-US"/>
+        </w:rPr>
+        <w:t xml:space="preserve"> and </w:t>
+      </w:r>
+      <w:r>
+        <w:rPr>
+          <w:rFonts w:ascii="Aptos" w:eastAsia="Aptos" w:hAnsi="Aptos" w:cs="Aptos"/>
+          <w:b/>
+          <w:bCs/>
+          <w:lang w:val="en-US"/>
+        </w:rPr>
+        <w:t>Route 53</w:t>
+      </w:r>
+      <w:r>
+        <w:rPr>
+          <w:rFonts w:ascii="Aptos" w:eastAsia="Aptos" w:hAnsi="Aptos" w:cs="Aptos"/>
+          <w:lang w:val="en-US"/>
+        </w:rPr>
+        <w:t xml:space="preserve"> for hosting and DNS; integrated a custom </w:t>
+      </w:r>
+      <w:r>
+        <w:rPr>
+          <w:rFonts w:ascii="Aptos" w:eastAsia="Aptos" w:hAnsi="Aptos" w:cs="Aptos"/>
+          <w:b/>
+          <w:bCs/>
+          <w:lang w:val="en-US"/>
+        </w:rPr>
+        <w:t>OpenAI API chatbot backend</w:t>
+      </w:r>
+      <w:r>
+        <w:rPr>
+          <w:rFonts w:ascii="Aptos" w:eastAsia="Aptos" w:hAnsi="Aptos" w:cs="Aptos"/>
+          <w:lang w:val="en-US"/>
+        </w:rPr>
+        <w:t xml:space="preserve"> powered by </w:t>
+      </w:r>
+      <w:r>
+        <w:rPr>
+          <w:rFonts w:ascii="Aptos" w:eastAsia="Aptos" w:hAnsi="Aptos" w:cs="Aptos"/>
+          <w:b/>
+          <w:bCs/>
+          <w:lang w:val="en-US"/>
+        </w:rPr>
+        <w:t>AWS Lambda</w:t>
+      </w:r>
+      <w:r>
+        <w:rPr>
+          <w:rFonts w:ascii="Aptos" w:eastAsia="Aptos" w:hAnsi="Aptos" w:cs="Aptos"/>
+          <w:lang w:val="en-US"/>
+        </w:rPr>
+        <w:t xml:space="preserve"> for dynamic user interaction.</w:t>
+      </w:r>
+    </w:p>
+    <w:p>
+      <w:pPr>
+        <w:spacing w:line="240" w:lineRule="auto"/>
+        <w:rPr>
+          <w:rFonts w:ascii="Aptos" w:eastAsia="Aptos" w:hAnsi="Aptos" w:cs="Aptos"/>
+        </w:rPr>
+      </w:pPr>
     </w:p>
     <w:p>
       <w:pPr>
@@ -2366,6 +2458,19 @@
       <w:shd w:val="clear" w:color="auto" w:fill="E1DFDD"/>
     </w:rPr>
   </w:style>
+  <w:style w:type="paragraph" w:styleId="NormalWeb">
+    <w:name w:val="Normal (Web)"/>
+    <w:basedOn w:val="Normal"/>
+    <w:uiPriority w:val="99"/>
+    <w:semiHidden/>
+    <w:unhideWhenUsed/>
+    <w:rsid w:val="00C0750D"/>
+    <w:rPr>
+      <w:rFonts w:ascii="Times New Roman" w:hAnsi="Times New Roman" w:cs="Times New Roman"/>
+      <w:sz w:val="24"/>
+      <w:szCs w:val="24"/>
+    </w:rPr>
+  </w:style>
 </w:styles>
 </file>
 

</xml_diff>

<commit_message>
adding new resume v6
</commit_message>
<xml_diff>
--- a/Roy_Alleyne_Resume.docx
+++ b/Roy_Alleyne_Resume.docx
@@ -5,11 +5,13 @@
     <w:p>
       <w:pPr>
         <w:rPr>
+          <w:rFonts w:ascii="Aptos" w:hAnsi="Aptos"/>
           <w:b/>
         </w:rPr>
       </w:pPr>
       <w:r>
         <w:rPr>
+          <w:rFonts w:ascii="Aptos" w:hAnsi="Aptos"/>
           <w:b/>
         </w:rPr>
         <w:t>Roy Alleyne</w:t>
@@ -18,21 +20,29 @@
     <w:p>
       <w:pPr>
         <w:rPr>
+          <w:rFonts w:ascii="Aptos" w:hAnsi="Aptos"/>
           <w:color w:val="1155CC"/>
           <w:u w:val="single"/>
         </w:rPr>
       </w:pPr>
       <w:r>
+        <w:rPr>
+          <w:rFonts w:ascii="Aptos" w:hAnsi="Aptos"/>
+        </w:rPr>
         <w:t>Rural Hall, NC | (336) 681-2091 | royalleynejr@icloud.com |</w:t>
       </w:r>
       <w:hyperlink r:id="rId5">
         <w:r>
+          <w:rPr>
+            <w:rFonts w:ascii="Aptos" w:hAnsi="Aptos"/>
+          </w:rPr>
           <w:t xml:space="preserve"> </w:t>
         </w:r>
       </w:hyperlink>
       <w:hyperlink r:id="rId6">
         <w:r>
           <w:rPr>
+            <w:rFonts w:ascii="Aptos" w:hAnsi="Aptos"/>
             <w:color w:val="1155CC"/>
             <w:u w:val="single"/>
           </w:rPr>
@@ -40,16 +50,23 @@
         </w:r>
       </w:hyperlink>
       <w:r>
+        <w:rPr>
+          <w:rFonts w:ascii="Aptos" w:hAnsi="Aptos"/>
+        </w:rPr>
         <w:t xml:space="preserve"> |</w:t>
       </w:r>
       <w:hyperlink r:id="rId7">
         <w:r>
+          <w:rPr>
+            <w:rFonts w:ascii="Aptos" w:hAnsi="Aptos"/>
+          </w:rPr>
           <w:t xml:space="preserve"> </w:t>
         </w:r>
       </w:hyperlink>
       <w:hyperlink r:id="rId8">
         <w:r>
           <w:rPr>
+            <w:rFonts w:ascii="Aptos" w:hAnsi="Aptos"/>
             <w:color w:val="1155CC"/>
             <w:u w:val="single"/>
           </w:rPr>
@@ -99,14 +116,7 @@
           <w:rFonts w:ascii="Aptos" w:hAnsi="Aptos"/>
           <w:lang w:val="en-US"/>
         </w:rPr>
-        <w:t>I am a motivated</w:t>
-      </w:r>
-      <w:r>
-        <w:rPr>
-          <w:rFonts w:ascii="Aptos" w:hAnsi="Aptos"/>
-          <w:lang w:val="en-US"/>
-        </w:rPr>
-        <w:t xml:space="preserve"> IT professional with expertise in cloud and endpoint management, offering exceptional customer support, training, and analysis. Quick to acquire, retain, and apply new technologies in dynamic enterprise environments.</w:t>
+        <w:t>I am a motivated IT professional with expertise in cloud and endpoint management, offering exceptional customer support, training, and analysis. Quick to acquire, retain, and apply new technologies in dynamic enterprise environments.</w:t>
       </w:r>
     </w:p>
     <w:p>
@@ -660,12 +670,12 @@
         </w:numPr>
         <w:spacing w:line="240" w:lineRule="auto"/>
         <w:rPr>
-          <w:rFonts w:ascii="Noto Sans Symbols" w:eastAsia="Noto Sans Symbols" w:hAnsi="Noto Sans Symbols" w:cs="Noto Sans Symbols"/>
-        </w:rPr>
-      </w:pPr>
-      <w:r>
-        <w:rPr>
-          <w:rFonts w:ascii="Noto Sans Symbols" w:eastAsia="Noto Sans Symbols" w:hAnsi="Noto Sans Symbols" w:cs="Noto Sans Symbols"/>
+          <w:rFonts w:ascii="Aptos" w:eastAsia="Noto Sans Symbols" w:hAnsi="Aptos" w:cs="Noto Sans Symbols"/>
+        </w:rPr>
+      </w:pPr>
+      <w:r>
+        <w:rPr>
+          <w:rFonts w:ascii="Aptos" w:eastAsia="Noto Sans Symbols" w:hAnsi="Aptos" w:cs="Noto Sans Symbols"/>
         </w:rPr>
         <w:t>Managed AD OUs, GPOs, ADGLP security groups, and SCCM for a 6,000+ user enterprise environment</w:t>
       </w:r>
@@ -678,7 +688,7 @@
         </w:numPr>
         <w:spacing w:line="240" w:lineRule="auto"/>
         <w:rPr>
-          <w:rFonts w:ascii="Noto Sans Symbols" w:eastAsia="Noto Sans Symbols" w:hAnsi="Noto Sans Symbols" w:cs="Noto Sans Symbols"/>
+          <w:rFonts w:ascii="Aptos" w:eastAsia="Noto Sans Symbols" w:hAnsi="Aptos" w:cs="Noto Sans Symbols"/>
           <w:sz w:val="20"/>
           <w:szCs w:val="20"/>
         </w:rPr>
@@ -705,30 +715,24 @@
         <w:spacing w:line="240" w:lineRule="auto"/>
         <w:contextualSpacing/>
         <w:rPr>
-          <w:rFonts w:ascii="Noto Sans Symbols" w:eastAsia="Noto Sans Symbols" w:hAnsi="Noto Sans Symbols" w:cs="Noto Sans Symbols"/>
-        </w:rPr>
-      </w:pPr>
-      <w:r>
-        <w:rPr>
-          <w:rFonts w:ascii="Noto Sans Symbols" w:eastAsia="Noto Sans Symbols" w:hAnsi="Noto Sans Symbols" w:cs="Noto Sans Symbols"/>
-        </w:rPr>
-        <w:t xml:space="preserve">Broad Windows OS expertise spanning </w:t>
-      </w:r>
-      <w:r>
-        <w:rPr>
-          <w:rFonts w:ascii="Noto Sans Symbols" w:eastAsia="Noto Sans Symbols" w:hAnsi="Noto Sans Symbols" w:cs="Noto Sans Symbols"/>
-        </w:rPr>
-        <w:t xml:space="preserve">Windows </w:t>
-      </w:r>
-      <w:r>
-        <w:rPr>
-          <w:rFonts w:ascii="Noto Sans Symbols" w:eastAsia="Noto Sans Symbols" w:hAnsi="Noto Sans Symbols" w:cs="Noto Sans Symbols"/>
+          <w:rFonts w:ascii="Aptos" w:eastAsia="Noto Sans Symbols" w:hAnsi="Aptos" w:cs="Noto Sans Symbols"/>
+        </w:rPr>
+      </w:pPr>
+      <w:r>
+        <w:rPr>
+          <w:rFonts w:ascii="Aptos" w:eastAsia="Noto Sans Symbols" w:hAnsi="Aptos" w:cs="Noto Sans Symbols"/>
+        </w:rPr>
+        <w:t xml:space="preserve">Broad Windows OS expertise spanning Windows </w:t>
+      </w:r>
+      <w:r>
+        <w:rPr>
+          <w:rFonts w:ascii="Aptos" w:eastAsia="Noto Sans Symbols" w:hAnsi="Aptos" w:cs="Noto Sans Symbols"/>
         </w:rPr>
         <w:t>XP</w:t>
       </w:r>
       <w:r>
         <w:rPr>
-          <w:rFonts w:ascii="Noto Sans Symbols" w:eastAsia="Noto Sans Symbols" w:hAnsi="Noto Sans Symbols" w:cs="Noto Sans Symbols"/>
+          <w:rFonts w:ascii="Aptos" w:eastAsia="Noto Sans Symbols" w:hAnsi="Aptos" w:cs="Noto Sans Symbols"/>
         </w:rPr>
         <w:t xml:space="preserve"> to Windows 11</w:t>
       </w:r>
@@ -741,7 +745,7 @@
         </w:numPr>
         <w:spacing w:line="240" w:lineRule="auto"/>
         <w:rPr>
-          <w:rFonts w:ascii="Noto Sans Symbols" w:eastAsia="Noto Sans Symbols" w:hAnsi="Noto Sans Symbols" w:cs="Noto Sans Symbols"/>
+          <w:rFonts w:ascii="Aptos" w:eastAsia="Noto Sans Symbols" w:hAnsi="Aptos" w:cs="Noto Sans Symbols"/>
           <w:sz w:val="20"/>
           <w:szCs w:val="20"/>
         </w:rPr>
@@ -761,7 +765,7 @@
         </w:numPr>
         <w:spacing w:line="240" w:lineRule="auto"/>
         <w:rPr>
-          <w:rFonts w:ascii="Noto Sans Symbols" w:eastAsia="Noto Sans Symbols" w:hAnsi="Noto Sans Symbols" w:cs="Noto Sans Symbols"/>
+          <w:rFonts w:ascii="Aptos" w:eastAsia="Noto Sans Symbols" w:hAnsi="Aptos" w:cs="Noto Sans Symbols"/>
           <w:sz w:val="20"/>
           <w:szCs w:val="20"/>
         </w:rPr>
@@ -781,7 +785,7 @@
         </w:numPr>
         <w:spacing w:line="240" w:lineRule="auto"/>
         <w:rPr>
-          <w:rFonts w:ascii="Noto Sans Symbols" w:eastAsia="Noto Sans Symbols" w:hAnsi="Noto Sans Symbols" w:cs="Noto Sans Symbols"/>
+          <w:rFonts w:ascii="Aptos" w:eastAsia="Noto Sans Symbols" w:hAnsi="Aptos" w:cs="Noto Sans Symbols"/>
           <w:sz w:val="20"/>
           <w:szCs w:val="20"/>
         </w:rPr>
@@ -832,13 +836,7 @@
         <w:rPr>
           <w:rFonts w:ascii="Aptos" w:eastAsia="Noto Sans Symbols" w:hAnsi="Aptos" w:cs="Noto Sans Symbols"/>
         </w:rPr>
-        <w:t>P</w:t>
-      </w:r>
-      <w:r>
-        <w:rPr>
-          <w:rFonts w:ascii="Aptos" w:eastAsia="Noto Sans Symbols" w:hAnsi="Aptos" w:cs="Noto Sans Symbols"/>
-        </w:rPr>
-        <w:t>rovided advanced support for the full Microsoft Office suite (Word, Excel, PowerPoint, Outlook, Teams, and OneNote), including troubleshooting, configuration, and user training.</w:t>
+        <w:t>Provided advanced support for the full Microsoft Office suite (Word, Excel, PowerPoint, Outlook, Teams, and OneNote), including troubleshooting, configuration, and user training.</w:t>
       </w:r>
     </w:p>
     <w:p>
@@ -1159,7 +1157,7 @@
   <w:abstractNum w:abstractNumId="0" w15:restartNumberingAfterBreak="0">
     <w:nsid w:val="1F0F2899"/>
     <w:multiLevelType w:val="multilevel"/>
-    <w:tmpl w:val="60DC3ABE"/>
+    <w:tmpl w:val="89F60854"/>
     <w:lvl w:ilvl="0">
       <w:start w:val="1"/>
       <w:numFmt w:val="bullet"/>
@@ -2122,6 +2120,7 @@
   <w:style w:type="character" w:default="1" w:styleId="DefaultParagraphFont">
     <w:name w:val="Default Paragraph Font"/>
     <w:uiPriority w:val="1"/>
+    <w:semiHidden/>
     <w:unhideWhenUsed/>
   </w:style>
   <w:style w:type="table" w:default="1" w:styleId="TableNormal">

</xml_diff>